<commit_message>
patterns refactoring and modify .md
</commit_message>
<xml_diff>
--- a/src/main/resources/templates/bachelors/4th_course/09.03.01_PIiKN_VKR_otzyv.docx
+++ b/src/main/resources/templates/bachelors/4th_course/09.03.01_PIiKN_VKR_otzyv.docx
@@ -232,8 +232,6 @@
             <w:r>
               <w:t>общей информатики</w:t>
             </w:r>
-            <w:bookmarkStart w:id="0" w:name="_GoBack"/>
-            <w:bookmarkEnd w:id="0"/>
           </w:p>
         </w:tc>
       </w:tr>
@@ -4731,6 +4729,98 @@
       <w:pPr>
         <w:jc w:val="center"/>
         <w:rPr>
+          <w:sz w:val="22"/>
+          <w:szCs w:val="22"/>
+        </w:rPr>
+      </w:pPr>
+    </w:p>
+    <w:p>
+      <w:pPr>
+        <w:jc w:val="center"/>
+        <w:rPr>
+          <w:sz w:val="22"/>
+          <w:szCs w:val="22"/>
+        </w:rPr>
+      </w:pPr>
+    </w:p>
+    <w:p>
+      <w:pPr>
+        <w:jc w:val="center"/>
+        <w:rPr>
+          <w:sz w:val="22"/>
+          <w:szCs w:val="22"/>
+        </w:rPr>
+      </w:pPr>
+    </w:p>
+    <w:p>
+      <w:pPr>
+        <w:jc w:val="center"/>
+        <w:rPr>
+          <w:sz w:val="22"/>
+          <w:szCs w:val="22"/>
+        </w:rPr>
+      </w:pPr>
+    </w:p>
+    <w:p>
+      <w:pPr>
+        <w:jc w:val="center"/>
+        <w:rPr>
+          <w:sz w:val="22"/>
+          <w:szCs w:val="22"/>
+        </w:rPr>
+      </w:pPr>
+    </w:p>
+    <w:p>
+      <w:pPr>
+        <w:jc w:val="center"/>
+        <w:rPr>
+          <w:sz w:val="22"/>
+          <w:szCs w:val="22"/>
+        </w:rPr>
+      </w:pPr>
+    </w:p>
+    <w:p>
+      <w:pPr>
+        <w:jc w:val="center"/>
+        <w:rPr>
+          <w:sz w:val="22"/>
+          <w:szCs w:val="22"/>
+        </w:rPr>
+      </w:pPr>
+    </w:p>
+    <w:p>
+      <w:pPr>
+        <w:jc w:val="center"/>
+        <w:rPr>
+          <w:sz w:val="22"/>
+          <w:szCs w:val="22"/>
+        </w:rPr>
+      </w:pPr>
+    </w:p>
+    <w:p>
+      <w:pPr>
+        <w:jc w:val="center"/>
+        <w:rPr>
+          <w:sz w:val="22"/>
+          <w:szCs w:val="22"/>
+        </w:rPr>
+      </w:pPr>
+    </w:p>
+    <w:p>
+      <w:pPr>
+        <w:jc w:val="center"/>
+        <w:rPr>
+          <w:sz w:val="22"/>
+          <w:szCs w:val="22"/>
+        </w:rPr>
+      </w:pPr>
+      <w:bookmarkStart w:id="0" w:name="_GoBack"/>
+      <w:bookmarkEnd w:id="0"/>
+    </w:p>
+    <w:p>
+      <w:pPr>
+        <w:jc w:val="center"/>
+        <w:rPr>
           <w:b/>
         </w:rPr>
       </w:pPr>
@@ -4738,6 +4828,7 @@
         <w:rPr>
           <w:b/>
         </w:rPr>
+        <w:lastRenderedPageBreak/>
         <w:t>Резюме</w:t>
       </w:r>
     </w:p>
@@ -4786,7 +4877,6 @@
         <w:ind w:firstLine="284"/>
       </w:pPr>
       <w:r>
-        <w:lastRenderedPageBreak/>
         <w:t xml:space="preserve">В целом выпускная квалификационная работа </w:t>
       </w:r>
       <w:proofErr w:type="spellStart"/>
@@ -4962,7 +5052,13 @@
         <w:ind w:firstLine="426"/>
       </w:pPr>
       <w:r>
-        <w:t xml:space="preserve">подпись                               фамилия имя отчество студента              </w:t>
+        <w:t xml:space="preserve">подпись                               </w:t>
+      </w:r>
+      <w:r>
+        <w:t>ФИО</w:t>
+      </w:r>
+      <w:r>
+        <w:t xml:space="preserve"> студента              </w:t>
       </w:r>
     </w:p>
     <w:p>

</xml_diff>